<commit_message>
inhoudsopgave changes projectplan en ux-ontwerp
</commit_message>
<xml_diff>
--- a/documentation/Inlevering/Droeftoeters-Project_Plan.docx
+++ b/documentation/Inlevering/Droeftoeters-Project_Plan.docx
@@ -271,7 +271,7 @@
               </mc:Choice>
               <mc:Fallback>
                 <w:pict>
-                  <v:group w14:anchorId="63F119D7" id="Group 157" o:spid="_x0000_s1026" style="position:absolute;margin-left:0;margin-top:0;width:8in;height:95.7pt;z-index:251661312;mso-width-percent:941;mso-height-percent:121;mso-top-percent:23;mso-position-horizontal:center;mso-position-horizontal-relative:page;mso-position-vertical-relative:page;mso-width-percent:941;mso-height-percent:121;mso-top-percent:23" coordorigin="" coordsize="73152,12161" o:gfxdata="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">
+                  <v:group w14:anchorId="4755CCF8" id="Group 157" o:spid="_x0000_s1026" style="position:absolute;margin-left:0;margin-top:0;width:8in;height:95.7pt;z-index:251661312;mso-width-percent:941;mso-height-percent:121;mso-top-percent:23;mso-position-horizontal:center;mso-position-horizontal-relative:page;mso-position-vertical-relative:page;mso-width-percent:941;mso-height-percent:121;mso-top-percent:23" coordorigin="" coordsize="73152,12161" o:gfxdata="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">
                     <v:shape id="Rectangle 51" o:spid="_x0000_s1027" style="position:absolute;width:73152;height:11303;visibility:visible;mso-wrap-style:square;v-text-anchor:middle" coordsize="7312660,1129665" o:gfxdata="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" path="m,l7312660,r,1129665l3619500,733425,,1091565,,xe" fillcolor="#4f81bd [3204]" stroked="f" strokeweight="2pt">
                       <v:path arrowok="t" o:connecttype="custom" o:connectlocs="0,0;7315200,0;7315200,1130373;3620757,733885;0,1092249;0,0" o:connectangles="0,0,0,0,0,0"/>
                     </v:shape>
@@ -994,12 +994,14 @@
         </w:rPr>
         <w:t xml:space="preserve"> </w:t>
       </w:r>
+      <w:proofErr w:type="spellStart"/>
       <w:r>
         <w:rPr>
           <w:spacing w:val="-2"/>
         </w:rPr>
         <w:t>Droeftoeters</w:t>
       </w:r>
+      <w:proofErr w:type="spellEnd"/>
     </w:p>
     <w:p>
       <w:pPr>
@@ -1015,9 +1017,8 @@
         <w:ind w:left="284" w:hanging="284"/>
       </w:pPr>
       <w:bookmarkStart w:id="0" w:name="1_Groepsbeschrijving"/>
-      <w:bookmarkStart w:id="1" w:name="_bookmark0"/>
+      <w:bookmarkStart w:id="1" w:name="_Toc194665894"/>
       <w:bookmarkEnd w:id="0"/>
-      <w:bookmarkEnd w:id="1"/>
       <w:r>
         <w:rPr>
           <w:color w:val="0E4660"/>
@@ -1025,6 +1026,7 @@
         </w:rPr>
         <w:t>Groepsbeschrijving</w:t>
       </w:r>
+      <w:bookmarkEnd w:id="1"/>
     </w:p>
     <w:p>
       <w:pPr>
@@ -1050,6 +1052,7 @@
         </w:rPr>
         <w:t xml:space="preserve"> </w:t>
       </w:r>
+      <w:proofErr w:type="spellStart"/>
       <w:r>
         <w:rPr>
           <w:w w:val="105"/>
@@ -1057,6 +1060,7 @@
         </w:rPr>
         <w:t>Droeftoeters</w:t>
       </w:r>
+      <w:proofErr w:type="spellEnd"/>
       <w:r>
         <w:rPr>
           <w:spacing w:val="15"/>
@@ -1143,12 +1147,14 @@
           <w:sz w:val="24"/>
         </w:rPr>
       </w:pPr>
+      <w:proofErr w:type="spellStart"/>
       <w:r>
         <w:rPr>
           <w:sz w:val="24"/>
         </w:rPr>
         <w:t>Lilah</w:t>
       </w:r>
+      <w:proofErr w:type="spellEnd"/>
       <w:r>
         <w:rPr>
           <w:spacing w:val="30"/>
@@ -1222,6 +1228,7 @@
         </w:rPr>
         <w:t xml:space="preserve"> </w:t>
       </w:r>
+      <w:proofErr w:type="spellStart"/>
       <w:r>
         <w:rPr>
           <w:spacing w:val="-2"/>
@@ -1230,6 +1237,7 @@
         </w:rPr>
         <w:t>Horler</w:t>
       </w:r>
+      <w:proofErr w:type="spellEnd"/>
     </w:p>
     <w:p>
       <w:pPr>
@@ -1356,9 +1364,8 @@
         <w:ind w:left="284" w:hanging="284"/>
       </w:pPr>
       <w:bookmarkStart w:id="2" w:name="2_Inhoud"/>
-      <w:bookmarkStart w:id="3" w:name="_bookmark1"/>
+      <w:bookmarkStart w:id="3" w:name="_Toc194665895"/>
       <w:bookmarkEnd w:id="2"/>
-      <w:bookmarkEnd w:id="3"/>
       <w:r>
         <w:rPr>
           <w:color w:val="0E4660"/>
@@ -1366,6 +1373,7 @@
         </w:rPr>
         <w:t>Inhoud</w:t>
       </w:r>
+      <w:bookmarkEnd w:id="3"/>
     </w:p>
     <w:sdt>
       <w:sdtPr>
@@ -1383,16 +1391,16 @@
         <w:p>
           <w:pPr>
             <w:pStyle w:val="TOC1"/>
-            <w:numPr>
-              <w:ilvl w:val="0"/>
-              <w:numId w:val="5"/>
-            </w:numPr>
             <w:tabs>
-              <w:tab w:val="left" w:pos="179"/>
-              <w:tab w:val="right" w:leader="dot" w:pos="9362"/>
+              <w:tab w:val="right" w:leader="dot" w:pos="9710"/>
             </w:tabs>
-            <w:spacing w:before="164"/>
-            <w:ind w:left="179" w:hanging="179"/>
+            <w:rPr>
+              <w:rFonts w:asciiTheme="minorHAnsi" w:eastAsiaTheme="minorEastAsia" w:hAnsiTheme="minorHAnsi" w:cstheme="minorBidi"/>
+              <w:noProof/>
+              <w:kern w:val="2"/>
+              <w:lang w:val="en-NL" w:eastAsia="en-NL"/>
+              <w14:ligatures w14:val="standardContextual"/>
+            </w:rPr>
           </w:pPr>
           <w:r>
             <w:fldChar w:fldCharType="begin"/>
@@ -1403,443 +1411,1245 @@
           <w:r>
             <w:fldChar w:fldCharType="separate"/>
           </w:r>
-          <w:hyperlink w:anchor="_bookmark0" w:history="1">
-            <w:r>
-              <w:rPr>
+          <w:hyperlink w:anchor="_Toc194665894" w:history="1">
+            <w:r>
+              <w:rPr>
+                <w:rStyle w:val="Hyperlink"/>
+                <w:noProof/>
+                <w:w w:val="103"/>
+              </w:rPr>
+              <w:t>1</w:t>
+            </w:r>
+            <w:r>
+              <w:rPr>
+                <w:rFonts w:asciiTheme="minorHAnsi" w:eastAsiaTheme="minorEastAsia" w:hAnsiTheme="minorHAnsi" w:cstheme="minorBidi"/>
+                <w:noProof/>
+                <w:kern w:val="2"/>
+                <w:lang w:val="en-NL" w:eastAsia="en-NL"/>
+                <w14:ligatures w14:val="standardContextual"/>
+              </w:rPr>
+              <w:tab/>
+            </w:r>
+            <w:r>
+              <w:rPr>
+                <w:rStyle w:val="Hyperlink"/>
+                <w:noProof/>
                 <w:spacing w:val="-2"/>
               </w:rPr>
               <w:t>Groepsbeschrijving</w:t>
             </w:r>
             <w:r>
+              <w:rPr>
+                <w:noProof/>
+                <w:webHidden/>
+              </w:rPr>
               <w:tab/>
             </w:r>
             <w:r>
               <w:rPr>
-                <w:spacing w:val="-10"/>
+                <w:noProof/>
+                <w:webHidden/>
+              </w:rPr>
+              <w:fldChar w:fldCharType="begin"/>
+            </w:r>
+            <w:r>
+              <w:rPr>
+                <w:noProof/>
+                <w:webHidden/>
+              </w:rPr>
+              <w:instrText xml:space="preserve"> PAGEREF _Toc194665894 \h </w:instrText>
+            </w:r>
+            <w:r>
+              <w:rPr>
+                <w:noProof/>
+                <w:webHidden/>
+              </w:rPr>
+            </w:r>
+            <w:r>
+              <w:rPr>
+                <w:noProof/>
+                <w:webHidden/>
+              </w:rPr>
+              <w:fldChar w:fldCharType="separate"/>
+            </w:r>
+            <w:r>
+              <w:rPr>
+                <w:noProof/>
+                <w:webHidden/>
               </w:rPr>
               <w:t>1</w:t>
+            </w:r>
+            <w:r>
+              <w:rPr>
+                <w:noProof/>
+                <w:webHidden/>
+              </w:rPr>
+              <w:fldChar w:fldCharType="end"/>
             </w:r>
           </w:hyperlink>
         </w:p>
         <w:p>
           <w:pPr>
             <w:pStyle w:val="TOC1"/>
-            <w:numPr>
-              <w:ilvl w:val="0"/>
-              <w:numId w:val="5"/>
-            </w:numPr>
             <w:tabs>
-              <w:tab w:val="left" w:pos="179"/>
-              <w:tab w:val="right" w:leader="dot" w:pos="9362"/>
+              <w:tab w:val="right" w:leader="dot" w:pos="9710"/>
             </w:tabs>
-            <w:ind w:left="179" w:hanging="179"/>
+            <w:rPr>
+              <w:rFonts w:asciiTheme="minorHAnsi" w:eastAsiaTheme="minorEastAsia" w:hAnsiTheme="minorHAnsi" w:cstheme="minorBidi"/>
+              <w:noProof/>
+              <w:kern w:val="2"/>
+              <w:lang w:val="en-NL" w:eastAsia="en-NL"/>
+              <w14:ligatures w14:val="standardContextual"/>
+            </w:rPr>
           </w:pPr>
-          <w:hyperlink w:anchor="_bookmark1" w:history="1">
-            <w:r>
-              <w:rPr>
+          <w:hyperlink w:anchor="_Toc194665895" w:history="1">
+            <w:r>
+              <w:rPr>
+                <w:rStyle w:val="Hyperlink"/>
+                <w:noProof/>
+                <w:w w:val="103"/>
+              </w:rPr>
+              <w:t>2</w:t>
+            </w:r>
+            <w:r>
+              <w:rPr>
+                <w:rFonts w:asciiTheme="minorHAnsi" w:eastAsiaTheme="minorEastAsia" w:hAnsiTheme="minorHAnsi" w:cstheme="minorBidi"/>
+                <w:noProof/>
+                <w:kern w:val="2"/>
+                <w:lang w:val="en-NL" w:eastAsia="en-NL"/>
+                <w14:ligatures w14:val="standardContextual"/>
+              </w:rPr>
+              <w:tab/>
+            </w:r>
+            <w:r>
+              <w:rPr>
+                <w:rStyle w:val="Hyperlink"/>
+                <w:noProof/>
                 <w:spacing w:val="-2"/>
               </w:rPr>
               <w:t>Inhoud</w:t>
             </w:r>
             <w:r>
+              <w:rPr>
+                <w:noProof/>
+                <w:webHidden/>
+              </w:rPr>
               <w:tab/>
             </w:r>
             <w:r>
               <w:rPr>
-                <w:spacing w:val="-10"/>
+                <w:noProof/>
+                <w:webHidden/>
+              </w:rPr>
+              <w:fldChar w:fldCharType="begin"/>
+            </w:r>
+            <w:r>
+              <w:rPr>
+                <w:noProof/>
+                <w:webHidden/>
+              </w:rPr>
+              <w:instrText xml:space="preserve"> PAGEREF _Toc194665895 \h </w:instrText>
+            </w:r>
+            <w:r>
+              <w:rPr>
+                <w:noProof/>
+                <w:webHidden/>
+              </w:rPr>
+            </w:r>
+            <w:r>
+              <w:rPr>
+                <w:noProof/>
+                <w:webHidden/>
+              </w:rPr>
+              <w:fldChar w:fldCharType="separate"/>
+            </w:r>
+            <w:r>
+              <w:rPr>
+                <w:noProof/>
+                <w:webHidden/>
               </w:rPr>
               <w:t>1</w:t>
+            </w:r>
+            <w:r>
+              <w:rPr>
+                <w:noProof/>
+                <w:webHidden/>
+              </w:rPr>
+              <w:fldChar w:fldCharType="end"/>
             </w:r>
           </w:hyperlink>
         </w:p>
         <w:p>
           <w:pPr>
             <w:pStyle w:val="TOC1"/>
-            <w:numPr>
-              <w:ilvl w:val="0"/>
-              <w:numId w:val="5"/>
-            </w:numPr>
             <w:tabs>
-              <w:tab w:val="left" w:pos="179"/>
-              <w:tab w:val="right" w:leader="dot" w:pos="9362"/>
+              <w:tab w:val="right" w:leader="dot" w:pos="9710"/>
             </w:tabs>
-            <w:ind w:left="179" w:hanging="179"/>
+            <w:rPr>
+              <w:rFonts w:asciiTheme="minorHAnsi" w:eastAsiaTheme="minorEastAsia" w:hAnsiTheme="minorHAnsi" w:cstheme="minorBidi"/>
+              <w:noProof/>
+              <w:kern w:val="2"/>
+              <w:lang w:val="en-NL" w:eastAsia="en-NL"/>
+              <w14:ligatures w14:val="standardContextual"/>
+            </w:rPr>
           </w:pPr>
-          <w:hyperlink w:anchor="_bookmark2" w:history="1">
-            <w:r>
-              <w:rPr>
+          <w:hyperlink w:anchor="_Toc194665896" w:history="1">
+            <w:r>
+              <w:rPr>
+                <w:rStyle w:val="Hyperlink"/>
+                <w:noProof/>
+                <w:w w:val="103"/>
+              </w:rPr>
+              <w:t>3</w:t>
+            </w:r>
+            <w:r>
+              <w:rPr>
+                <w:rFonts w:asciiTheme="minorHAnsi" w:eastAsiaTheme="minorEastAsia" w:hAnsiTheme="minorHAnsi" w:cstheme="minorBidi"/>
+                <w:noProof/>
+                <w:kern w:val="2"/>
+                <w:lang w:val="en-NL" w:eastAsia="en-NL"/>
+                <w14:ligatures w14:val="standardContextual"/>
+              </w:rPr>
+              <w:tab/>
+            </w:r>
+            <w:r>
+              <w:rPr>
+                <w:rStyle w:val="Hyperlink"/>
+                <w:noProof/>
                 <w:spacing w:val="-2"/>
               </w:rPr>
               <w:t>Probleemanalyse</w:t>
             </w:r>
             <w:r>
+              <w:rPr>
+                <w:noProof/>
+                <w:webHidden/>
+              </w:rPr>
               <w:tab/>
             </w:r>
             <w:r>
               <w:rPr>
-                <w:spacing w:val="-10"/>
+                <w:noProof/>
+                <w:webHidden/>
+              </w:rPr>
+              <w:fldChar w:fldCharType="begin"/>
+            </w:r>
+            <w:r>
+              <w:rPr>
+                <w:noProof/>
+                <w:webHidden/>
+              </w:rPr>
+              <w:instrText xml:space="preserve"> PAGEREF _Toc194665896 \h </w:instrText>
+            </w:r>
+            <w:r>
+              <w:rPr>
+                <w:noProof/>
+                <w:webHidden/>
+              </w:rPr>
+            </w:r>
+            <w:r>
+              <w:rPr>
+                <w:noProof/>
+                <w:webHidden/>
+              </w:rPr>
+              <w:fldChar w:fldCharType="separate"/>
+            </w:r>
+            <w:r>
+              <w:rPr>
+                <w:noProof/>
+                <w:webHidden/>
               </w:rPr>
               <w:t>2</w:t>
+            </w:r>
+            <w:r>
+              <w:rPr>
+                <w:noProof/>
+                <w:webHidden/>
+              </w:rPr>
+              <w:fldChar w:fldCharType="end"/>
             </w:r>
           </w:hyperlink>
         </w:p>
         <w:p>
           <w:pPr>
             <w:pStyle w:val="TOC2"/>
-            <w:numPr>
-              <w:ilvl w:val="1"/>
-              <w:numId w:val="5"/>
-            </w:numPr>
             <w:tabs>
-              <w:tab w:val="left" w:pos="598"/>
-              <w:tab w:val="right" w:leader="dot" w:pos="9362"/>
+              <w:tab w:val="left" w:pos="960"/>
+              <w:tab w:val="right" w:leader="dot" w:pos="9710"/>
             </w:tabs>
-            <w:ind w:left="598" w:hanging="378"/>
+            <w:rPr>
+              <w:rFonts w:asciiTheme="minorHAnsi" w:eastAsiaTheme="minorEastAsia" w:hAnsiTheme="minorHAnsi" w:cstheme="minorBidi"/>
+              <w:noProof/>
+              <w:kern w:val="2"/>
+              <w:lang w:val="en-NL" w:eastAsia="en-NL"/>
+              <w14:ligatures w14:val="standardContextual"/>
+            </w:rPr>
           </w:pPr>
-          <w:hyperlink w:anchor="_bookmark3" w:history="1">
-            <w:r>
-              <w:rPr>
+          <w:hyperlink w:anchor="_Toc194665897" w:history="1">
+            <w:r>
+              <w:rPr>
+                <w:rStyle w:val="Hyperlink"/>
+                <w:noProof/>
+                <w:w w:val="97"/>
+              </w:rPr>
+              <w:t>3.1</w:t>
+            </w:r>
+            <w:r>
+              <w:rPr>
+                <w:rFonts w:asciiTheme="minorHAnsi" w:eastAsiaTheme="minorEastAsia" w:hAnsiTheme="minorHAnsi" w:cstheme="minorBidi"/>
+                <w:noProof/>
+                <w:kern w:val="2"/>
+                <w:lang w:val="en-NL" w:eastAsia="en-NL"/>
+                <w14:ligatures w14:val="standardContextual"/>
+              </w:rPr>
+              <w:tab/>
+            </w:r>
+            <w:r>
+              <w:rPr>
+                <w:rStyle w:val="Hyperlink"/>
+                <w:noProof/>
                 <w:spacing w:val="-2"/>
               </w:rPr>
               <w:t>Bedrijfsbeschrijving</w:t>
             </w:r>
             <w:r>
+              <w:rPr>
+                <w:noProof/>
+                <w:webHidden/>
+              </w:rPr>
               <w:tab/>
             </w:r>
             <w:r>
               <w:rPr>
-                <w:spacing w:val="-10"/>
+                <w:noProof/>
+                <w:webHidden/>
+              </w:rPr>
+              <w:fldChar w:fldCharType="begin"/>
+            </w:r>
+            <w:r>
+              <w:rPr>
+                <w:noProof/>
+                <w:webHidden/>
+              </w:rPr>
+              <w:instrText xml:space="preserve"> PAGEREF _Toc194665897 \h </w:instrText>
+            </w:r>
+            <w:r>
+              <w:rPr>
+                <w:noProof/>
+                <w:webHidden/>
+              </w:rPr>
+            </w:r>
+            <w:r>
+              <w:rPr>
+                <w:noProof/>
+                <w:webHidden/>
+              </w:rPr>
+              <w:fldChar w:fldCharType="separate"/>
+            </w:r>
+            <w:r>
+              <w:rPr>
+                <w:noProof/>
+                <w:webHidden/>
               </w:rPr>
               <w:t>2</w:t>
+            </w:r>
+            <w:r>
+              <w:rPr>
+                <w:noProof/>
+                <w:webHidden/>
+              </w:rPr>
+              <w:fldChar w:fldCharType="end"/>
             </w:r>
           </w:hyperlink>
         </w:p>
         <w:p>
           <w:pPr>
             <w:pStyle w:val="TOC2"/>
-            <w:numPr>
-              <w:ilvl w:val="1"/>
-              <w:numId w:val="5"/>
-            </w:numPr>
             <w:tabs>
-              <w:tab w:val="left" w:pos="593"/>
-              <w:tab w:val="right" w:leader="dot" w:pos="9362"/>
+              <w:tab w:val="left" w:pos="960"/>
+              <w:tab w:val="right" w:leader="dot" w:pos="9710"/>
             </w:tabs>
-            <w:ind w:left="593" w:hanging="373"/>
+            <w:rPr>
+              <w:rFonts w:asciiTheme="minorHAnsi" w:eastAsiaTheme="minorEastAsia" w:hAnsiTheme="minorHAnsi" w:cstheme="minorBidi"/>
+              <w:noProof/>
+              <w:kern w:val="2"/>
+              <w:lang w:val="en-NL" w:eastAsia="en-NL"/>
+              <w14:ligatures w14:val="standardContextual"/>
+            </w:rPr>
           </w:pPr>
-          <w:hyperlink w:anchor="_bookmark4" w:history="1">
-            <w:r>
-              <w:rPr>
+          <w:hyperlink w:anchor="_Toc194665898" w:history="1">
+            <w:r>
+              <w:rPr>
+                <w:rStyle w:val="Hyperlink"/>
+                <w:noProof/>
+                <w:w w:val="97"/>
+              </w:rPr>
+              <w:t>3.2</w:t>
+            </w:r>
+            <w:r>
+              <w:rPr>
+                <w:rFonts w:asciiTheme="minorHAnsi" w:eastAsiaTheme="minorEastAsia" w:hAnsiTheme="minorHAnsi" w:cstheme="minorBidi"/>
+                <w:noProof/>
+                <w:kern w:val="2"/>
+                <w:lang w:val="en-NL" w:eastAsia="en-NL"/>
+                <w14:ligatures w14:val="standardContextual"/>
+              </w:rPr>
+              <w:tab/>
+            </w:r>
+            <w:r>
+              <w:rPr>
+                <w:rStyle w:val="Hyperlink"/>
+                <w:noProof/>
                 <w:spacing w:val="-2"/>
               </w:rPr>
               <w:t>Probleembeschrijving</w:t>
             </w:r>
             <w:r>
+              <w:rPr>
+                <w:noProof/>
+                <w:webHidden/>
+              </w:rPr>
               <w:tab/>
             </w:r>
             <w:r>
               <w:rPr>
-                <w:spacing w:val="-10"/>
+                <w:noProof/>
+                <w:webHidden/>
+              </w:rPr>
+              <w:fldChar w:fldCharType="begin"/>
+            </w:r>
+            <w:r>
+              <w:rPr>
+                <w:noProof/>
+                <w:webHidden/>
+              </w:rPr>
+              <w:instrText xml:space="preserve"> PAGEREF _Toc194665898 \h </w:instrText>
+            </w:r>
+            <w:r>
+              <w:rPr>
+                <w:noProof/>
+                <w:webHidden/>
+              </w:rPr>
+            </w:r>
+            <w:r>
+              <w:rPr>
+                <w:noProof/>
+                <w:webHidden/>
+              </w:rPr>
+              <w:fldChar w:fldCharType="separate"/>
+            </w:r>
+            <w:r>
+              <w:rPr>
+                <w:noProof/>
+                <w:webHidden/>
               </w:rPr>
               <w:t>2</w:t>
+            </w:r>
+            <w:r>
+              <w:rPr>
+                <w:noProof/>
+                <w:webHidden/>
+              </w:rPr>
+              <w:fldChar w:fldCharType="end"/>
             </w:r>
           </w:hyperlink>
         </w:p>
         <w:p>
           <w:pPr>
             <w:pStyle w:val="TOC1"/>
-            <w:numPr>
-              <w:ilvl w:val="0"/>
-              <w:numId w:val="5"/>
-            </w:numPr>
             <w:tabs>
-              <w:tab w:val="left" w:pos="179"/>
-              <w:tab w:val="right" w:leader="dot" w:pos="9362"/>
+              <w:tab w:val="right" w:leader="dot" w:pos="9710"/>
             </w:tabs>
-            <w:ind w:left="179" w:hanging="179"/>
+            <w:rPr>
+              <w:rFonts w:asciiTheme="minorHAnsi" w:eastAsiaTheme="minorEastAsia" w:hAnsiTheme="minorHAnsi" w:cstheme="minorBidi"/>
+              <w:noProof/>
+              <w:kern w:val="2"/>
+              <w:lang w:val="en-NL" w:eastAsia="en-NL"/>
+              <w14:ligatures w14:val="standardContextual"/>
+            </w:rPr>
           </w:pPr>
-          <w:hyperlink w:anchor="_bookmark5" w:history="1">
-            <w:r>
-              <w:rPr>
+          <w:hyperlink w:anchor="_Toc194665899" w:history="1">
+            <w:r>
+              <w:rPr>
+                <w:rStyle w:val="Hyperlink"/>
+                <w:noProof/>
+                <w:w w:val="103"/>
+              </w:rPr>
+              <w:t>4</w:t>
+            </w:r>
+            <w:r>
+              <w:rPr>
+                <w:rFonts w:asciiTheme="minorHAnsi" w:eastAsiaTheme="minorEastAsia" w:hAnsiTheme="minorHAnsi" w:cstheme="minorBidi"/>
+                <w:noProof/>
+                <w:kern w:val="2"/>
+                <w:lang w:val="en-NL" w:eastAsia="en-NL"/>
+                <w14:ligatures w14:val="standardContextual"/>
+              </w:rPr>
+              <w:tab/>
+            </w:r>
+            <w:r>
+              <w:rPr>
+                <w:rStyle w:val="Hyperlink"/>
+                <w:noProof/>
                 <w:spacing w:val="-2"/>
+                <w:w w:val="105"/>
               </w:rPr>
               <w:t>Oplossing</w:t>
             </w:r>
             <w:r>
+              <w:rPr>
+                <w:noProof/>
+                <w:webHidden/>
+              </w:rPr>
               <w:tab/>
             </w:r>
             <w:r>
               <w:rPr>
-                <w:spacing w:val="-10"/>
+                <w:noProof/>
+                <w:webHidden/>
+              </w:rPr>
+              <w:fldChar w:fldCharType="begin"/>
+            </w:r>
+            <w:r>
+              <w:rPr>
+                <w:noProof/>
+                <w:webHidden/>
+              </w:rPr>
+              <w:instrText xml:space="preserve"> PAGEREF _Toc194665899 \h </w:instrText>
+            </w:r>
+            <w:r>
+              <w:rPr>
+                <w:noProof/>
+                <w:webHidden/>
+              </w:rPr>
+            </w:r>
+            <w:r>
+              <w:rPr>
+                <w:noProof/>
+                <w:webHidden/>
+              </w:rPr>
+              <w:fldChar w:fldCharType="separate"/>
+            </w:r>
+            <w:r>
+              <w:rPr>
+                <w:noProof/>
+                <w:webHidden/>
               </w:rPr>
               <w:t>3</w:t>
+            </w:r>
+            <w:r>
+              <w:rPr>
+                <w:noProof/>
+                <w:webHidden/>
+              </w:rPr>
+              <w:fldChar w:fldCharType="end"/>
             </w:r>
           </w:hyperlink>
         </w:p>
         <w:p>
           <w:pPr>
             <w:pStyle w:val="TOC2"/>
-            <w:numPr>
-              <w:ilvl w:val="1"/>
-              <w:numId w:val="5"/>
-            </w:numPr>
             <w:tabs>
-              <w:tab w:val="left" w:pos="598"/>
-              <w:tab w:val="right" w:leader="dot" w:pos="9362"/>
+              <w:tab w:val="left" w:pos="960"/>
+              <w:tab w:val="right" w:leader="dot" w:pos="9710"/>
             </w:tabs>
-            <w:spacing w:before="148"/>
-            <w:ind w:left="598" w:hanging="378"/>
+            <w:rPr>
+              <w:rFonts w:asciiTheme="minorHAnsi" w:eastAsiaTheme="minorEastAsia" w:hAnsiTheme="minorHAnsi" w:cstheme="minorBidi"/>
+              <w:noProof/>
+              <w:kern w:val="2"/>
+              <w:lang w:val="en-NL" w:eastAsia="en-NL"/>
+              <w14:ligatures w14:val="standardContextual"/>
+            </w:rPr>
           </w:pPr>
-          <w:hyperlink w:anchor="_bookmark6" w:history="1">
-            <w:r>
-              <w:rPr>
+          <w:hyperlink w:anchor="_Toc194665900" w:history="1">
+            <w:r>
+              <w:rPr>
+                <w:rStyle w:val="Hyperlink"/>
+                <w:noProof/>
+                <w:w w:val="97"/>
+              </w:rPr>
+              <w:t>4.1</w:t>
+            </w:r>
+            <w:r>
+              <w:rPr>
+                <w:rFonts w:asciiTheme="minorHAnsi" w:eastAsiaTheme="minorEastAsia" w:hAnsiTheme="minorHAnsi" w:cstheme="minorBidi"/>
+                <w:noProof/>
+                <w:kern w:val="2"/>
+                <w:lang w:val="en-NL" w:eastAsia="en-NL"/>
+                <w14:ligatures w14:val="standardContextual"/>
+              </w:rPr>
+              <w:tab/>
+            </w:r>
+            <w:r>
+              <w:rPr>
+                <w:rStyle w:val="Hyperlink"/>
+                <w:noProof/>
                 <w:spacing w:val="-2"/>
               </w:rPr>
               <w:t>Oplossingsrichting</w:t>
             </w:r>
             <w:r>
+              <w:rPr>
+                <w:noProof/>
+                <w:webHidden/>
+              </w:rPr>
               <w:tab/>
             </w:r>
             <w:r>
               <w:rPr>
-                <w:spacing w:val="-10"/>
+                <w:noProof/>
+                <w:webHidden/>
+              </w:rPr>
+              <w:fldChar w:fldCharType="begin"/>
+            </w:r>
+            <w:r>
+              <w:rPr>
+                <w:noProof/>
+                <w:webHidden/>
+              </w:rPr>
+              <w:instrText xml:space="preserve"> PAGEREF _Toc194665900 \h </w:instrText>
+            </w:r>
+            <w:r>
+              <w:rPr>
+                <w:noProof/>
+                <w:webHidden/>
+              </w:rPr>
+            </w:r>
+            <w:r>
+              <w:rPr>
+                <w:noProof/>
+                <w:webHidden/>
+              </w:rPr>
+              <w:fldChar w:fldCharType="separate"/>
+            </w:r>
+            <w:r>
+              <w:rPr>
+                <w:noProof/>
+                <w:webHidden/>
               </w:rPr>
               <w:t>3</w:t>
+            </w:r>
+            <w:r>
+              <w:rPr>
+                <w:noProof/>
+                <w:webHidden/>
+              </w:rPr>
+              <w:fldChar w:fldCharType="end"/>
             </w:r>
           </w:hyperlink>
         </w:p>
         <w:p>
           <w:pPr>
             <w:pStyle w:val="TOC2"/>
-            <w:numPr>
-              <w:ilvl w:val="1"/>
-              <w:numId w:val="5"/>
-            </w:numPr>
             <w:tabs>
-              <w:tab w:val="left" w:pos="598"/>
-              <w:tab w:val="right" w:leader="dot" w:pos="9362"/>
+              <w:tab w:val="left" w:pos="960"/>
+              <w:tab w:val="right" w:leader="dot" w:pos="9710"/>
             </w:tabs>
-            <w:ind w:left="598" w:hanging="378"/>
+            <w:rPr>
+              <w:rFonts w:asciiTheme="minorHAnsi" w:eastAsiaTheme="minorEastAsia" w:hAnsiTheme="minorHAnsi" w:cstheme="minorBidi"/>
+              <w:noProof/>
+              <w:kern w:val="2"/>
+              <w:lang w:val="en-NL" w:eastAsia="en-NL"/>
+              <w14:ligatures w14:val="standardContextual"/>
+            </w:rPr>
           </w:pPr>
-          <w:hyperlink w:anchor="_bookmark7" w:history="1">
-            <w:r>
-              <w:rPr>
+          <w:hyperlink w:anchor="_Toc194665901" w:history="1">
+            <w:r>
+              <w:rPr>
+                <w:rStyle w:val="Hyperlink"/>
+                <w:noProof/>
+                <w:w w:val="97"/>
+              </w:rPr>
+              <w:t>4.2</w:t>
+            </w:r>
+            <w:r>
+              <w:rPr>
+                <w:rFonts w:asciiTheme="minorHAnsi" w:eastAsiaTheme="minorEastAsia" w:hAnsiTheme="minorHAnsi" w:cstheme="minorBidi"/>
+                <w:noProof/>
+                <w:kern w:val="2"/>
+                <w:lang w:val="en-NL" w:eastAsia="en-NL"/>
+                <w14:ligatures w14:val="standardContextual"/>
+              </w:rPr>
+              <w:tab/>
+            </w:r>
+            <w:r>
+              <w:rPr>
+                <w:rStyle w:val="Hyperlink"/>
+                <w:noProof/>
                 <w:spacing w:val="-2"/>
               </w:rPr>
               <w:t>Doelstelling</w:t>
             </w:r>
             <w:r>
+              <w:rPr>
+                <w:noProof/>
+                <w:webHidden/>
+              </w:rPr>
               <w:tab/>
             </w:r>
             <w:r>
               <w:rPr>
-                <w:spacing w:val="-10"/>
+                <w:noProof/>
+                <w:webHidden/>
+              </w:rPr>
+              <w:fldChar w:fldCharType="begin"/>
+            </w:r>
+            <w:r>
+              <w:rPr>
+                <w:noProof/>
+                <w:webHidden/>
+              </w:rPr>
+              <w:instrText xml:space="preserve"> PAGEREF _Toc194665901 \h </w:instrText>
+            </w:r>
+            <w:r>
+              <w:rPr>
+                <w:noProof/>
+                <w:webHidden/>
+              </w:rPr>
+            </w:r>
+            <w:r>
+              <w:rPr>
+                <w:noProof/>
+                <w:webHidden/>
+              </w:rPr>
+              <w:fldChar w:fldCharType="separate"/>
+            </w:r>
+            <w:r>
+              <w:rPr>
+                <w:noProof/>
+                <w:webHidden/>
               </w:rPr>
               <w:t>3</w:t>
+            </w:r>
+            <w:r>
+              <w:rPr>
+                <w:noProof/>
+                <w:webHidden/>
+              </w:rPr>
+              <w:fldChar w:fldCharType="end"/>
             </w:r>
           </w:hyperlink>
         </w:p>
         <w:p>
           <w:pPr>
             <w:pStyle w:val="TOC2"/>
-            <w:numPr>
-              <w:ilvl w:val="1"/>
-              <w:numId w:val="5"/>
-            </w:numPr>
             <w:tabs>
-              <w:tab w:val="left" w:pos="593"/>
-              <w:tab w:val="right" w:leader="dot" w:pos="9362"/>
+              <w:tab w:val="left" w:pos="960"/>
+              <w:tab w:val="right" w:leader="dot" w:pos="9710"/>
             </w:tabs>
-            <w:spacing w:before="152"/>
-            <w:ind w:left="593" w:hanging="373"/>
+            <w:rPr>
+              <w:rFonts w:asciiTheme="minorHAnsi" w:eastAsiaTheme="minorEastAsia" w:hAnsiTheme="minorHAnsi" w:cstheme="minorBidi"/>
+              <w:noProof/>
+              <w:kern w:val="2"/>
+              <w:lang w:val="en-NL" w:eastAsia="en-NL"/>
+              <w14:ligatures w14:val="standardContextual"/>
+            </w:rPr>
           </w:pPr>
-          <w:hyperlink w:anchor="_bookmark8" w:history="1">
-            <w:r>
-              <w:rPr>
-                <w:spacing w:val="4"/>
+          <w:hyperlink w:anchor="_Toc194665902" w:history="1">
+            <w:r>
+              <w:rPr>
+                <w:rStyle w:val="Hyperlink"/>
+                <w:noProof/>
+                <w:w w:val="97"/>
+              </w:rPr>
+              <w:t>4.3</w:t>
+            </w:r>
+            <w:r>
+              <w:rPr>
+                <w:rFonts w:asciiTheme="minorHAnsi" w:eastAsiaTheme="minorEastAsia" w:hAnsiTheme="minorHAnsi" w:cstheme="minorBidi"/>
+                <w:noProof/>
+                <w:kern w:val="2"/>
+                <w:lang w:val="en-NL" w:eastAsia="en-NL"/>
+                <w14:ligatures w14:val="standardContextual"/>
+              </w:rPr>
+              <w:tab/>
+            </w:r>
+            <w:r>
+              <w:rPr>
+                <w:rStyle w:val="Hyperlink"/>
+                <w:noProof/>
+                <w:spacing w:val="-4"/>
               </w:rPr>
               <w:t>Projectaanpak/</w:t>
             </w:r>
             <w:r>
               <w:rPr>
-                <w:spacing w:val="16"/>
+                <w:rStyle w:val="Hyperlink"/>
+                <w:noProof/>
+                <w:spacing w:val="5"/>
               </w:rPr>
               <w:t xml:space="preserve"> </w:t>
             </w:r>
             <w:r>
               <w:rPr>
+                <w:rStyle w:val="Hyperlink"/>
+                <w:noProof/>
                 <w:spacing w:val="-2"/>
               </w:rPr>
               <w:t>Methodologie</w:t>
             </w:r>
             <w:r>
+              <w:rPr>
+                <w:noProof/>
+                <w:webHidden/>
+              </w:rPr>
               <w:tab/>
             </w:r>
             <w:r>
               <w:rPr>
-                <w:spacing w:val="-10"/>
-              </w:rPr>
-              <w:t>3</w:t>
+                <w:noProof/>
+                <w:webHidden/>
+              </w:rPr>
+              <w:fldChar w:fldCharType="begin"/>
+            </w:r>
+            <w:r>
+              <w:rPr>
+                <w:noProof/>
+                <w:webHidden/>
+              </w:rPr>
+              <w:instrText xml:space="preserve"> PAGEREF _Toc194665902 \h </w:instrText>
+            </w:r>
+            <w:r>
+              <w:rPr>
+                <w:noProof/>
+                <w:webHidden/>
+              </w:rPr>
+            </w:r>
+            <w:r>
+              <w:rPr>
+                <w:noProof/>
+                <w:webHidden/>
+              </w:rPr>
+              <w:fldChar w:fldCharType="separate"/>
+            </w:r>
+            <w:r>
+              <w:rPr>
+                <w:noProof/>
+                <w:webHidden/>
+              </w:rPr>
+              <w:t>4</w:t>
+            </w:r>
+            <w:r>
+              <w:rPr>
+                <w:noProof/>
+                <w:webHidden/>
+              </w:rPr>
+              <w:fldChar w:fldCharType="end"/>
             </w:r>
           </w:hyperlink>
         </w:p>
         <w:p>
           <w:pPr>
             <w:pStyle w:val="TOC2"/>
-            <w:numPr>
-              <w:ilvl w:val="1"/>
-              <w:numId w:val="5"/>
-            </w:numPr>
             <w:tabs>
-              <w:tab w:val="left" w:pos="593"/>
-              <w:tab w:val="right" w:leader="dot" w:pos="9362"/>
+              <w:tab w:val="left" w:pos="960"/>
+              <w:tab w:val="right" w:leader="dot" w:pos="9710"/>
             </w:tabs>
-            <w:ind w:left="593" w:hanging="373"/>
+            <w:rPr>
+              <w:rFonts w:asciiTheme="minorHAnsi" w:eastAsiaTheme="minorEastAsia" w:hAnsiTheme="minorHAnsi" w:cstheme="minorBidi"/>
+              <w:noProof/>
+              <w:kern w:val="2"/>
+              <w:lang w:val="en-NL" w:eastAsia="en-NL"/>
+              <w14:ligatures w14:val="standardContextual"/>
+            </w:rPr>
           </w:pPr>
-          <w:hyperlink w:anchor="_bookmark9" w:history="1">
-            <w:r>
+          <w:hyperlink w:anchor="_Toc194665903" w:history="1">
+            <w:r>
+              <w:rPr>
+                <w:rStyle w:val="Hyperlink"/>
+                <w:noProof/>
+                <w:w w:val="97"/>
+              </w:rPr>
+              <w:t>4.4</w:t>
+            </w:r>
+            <w:r>
+              <w:rPr>
+                <w:rFonts w:asciiTheme="minorHAnsi" w:eastAsiaTheme="minorEastAsia" w:hAnsiTheme="minorHAnsi" w:cstheme="minorBidi"/>
+                <w:noProof/>
+                <w:kern w:val="2"/>
+                <w:lang w:val="en-NL" w:eastAsia="en-NL"/>
+                <w14:ligatures w14:val="standardContextual"/>
+              </w:rPr>
+              <w:tab/>
+            </w:r>
+            <w:r>
+              <w:rPr>
+                <w:rStyle w:val="Hyperlink"/>
+                <w:noProof/>
+              </w:rPr>
               <w:t>User</w:t>
             </w:r>
             <w:r>
               <w:rPr>
-                <w:spacing w:val="25"/>
+                <w:rStyle w:val="Hyperlink"/>
+                <w:noProof/>
+                <w:spacing w:val="-5"/>
               </w:rPr>
               <w:t xml:space="preserve"> </w:t>
             </w:r>
             <w:r>
               <w:rPr>
+                <w:rStyle w:val="Hyperlink"/>
+                <w:noProof/>
                 <w:spacing w:val="-2"/>
               </w:rPr>
               <w:t>stories</w:t>
             </w:r>
             <w:r>
+              <w:rPr>
+                <w:noProof/>
+                <w:webHidden/>
+              </w:rPr>
               <w:tab/>
             </w:r>
             <w:r>
               <w:rPr>
-                <w:spacing w:val="-10"/>
+                <w:noProof/>
+                <w:webHidden/>
+              </w:rPr>
+              <w:fldChar w:fldCharType="begin"/>
+            </w:r>
+            <w:r>
+              <w:rPr>
+                <w:noProof/>
+                <w:webHidden/>
+              </w:rPr>
+              <w:instrText xml:space="preserve"> PAGEREF _Toc194665903 \h </w:instrText>
+            </w:r>
+            <w:r>
+              <w:rPr>
+                <w:noProof/>
+                <w:webHidden/>
+              </w:rPr>
+            </w:r>
+            <w:r>
+              <w:rPr>
+                <w:noProof/>
+                <w:webHidden/>
+              </w:rPr>
+              <w:fldChar w:fldCharType="separate"/>
+            </w:r>
+            <w:r>
+              <w:rPr>
+                <w:noProof/>
+                <w:webHidden/>
               </w:rPr>
               <w:t>5</w:t>
+            </w:r>
+            <w:r>
+              <w:rPr>
+                <w:noProof/>
+                <w:webHidden/>
+              </w:rPr>
+              <w:fldChar w:fldCharType="end"/>
             </w:r>
           </w:hyperlink>
         </w:p>
         <w:p>
           <w:pPr>
             <w:pStyle w:val="TOC1"/>
-            <w:numPr>
-              <w:ilvl w:val="0"/>
-              <w:numId w:val="5"/>
-            </w:numPr>
             <w:tabs>
-              <w:tab w:val="left" w:pos="179"/>
-              <w:tab w:val="right" w:leader="dot" w:pos="9362"/>
+              <w:tab w:val="right" w:leader="dot" w:pos="9710"/>
             </w:tabs>
-            <w:spacing w:before="148"/>
-            <w:ind w:left="179" w:hanging="179"/>
+            <w:rPr>
+              <w:rFonts w:asciiTheme="minorHAnsi" w:eastAsiaTheme="minorEastAsia" w:hAnsiTheme="minorHAnsi" w:cstheme="minorBidi"/>
+              <w:noProof/>
+              <w:kern w:val="2"/>
+              <w:lang w:val="en-NL" w:eastAsia="en-NL"/>
+              <w14:ligatures w14:val="standardContextual"/>
+            </w:rPr>
           </w:pPr>
-          <w:hyperlink w:anchor="_bookmark10" w:history="1">
-            <w:r>
-              <w:rPr>
-                <w:spacing w:val="4"/>
+          <w:hyperlink w:anchor="_Toc194665904" w:history="1">
+            <w:r>
+              <w:rPr>
+                <w:rStyle w:val="Hyperlink"/>
+                <w:noProof/>
+                <w:w w:val="103"/>
+              </w:rPr>
+              <w:t>5</w:t>
+            </w:r>
+            <w:r>
+              <w:rPr>
+                <w:rFonts w:asciiTheme="minorHAnsi" w:eastAsiaTheme="minorEastAsia" w:hAnsiTheme="minorHAnsi" w:cstheme="minorBidi"/>
+                <w:noProof/>
+                <w:kern w:val="2"/>
+                <w:lang w:val="en-NL" w:eastAsia="en-NL"/>
+                <w14:ligatures w14:val="standardContextual"/>
+              </w:rPr>
+              <w:tab/>
+            </w:r>
+            <w:r>
+              <w:rPr>
+                <w:rStyle w:val="Hyperlink"/>
+                <w:noProof/>
+                <w:spacing w:val="-2"/>
               </w:rPr>
               <w:t>Benodigdheden/</w:t>
             </w:r>
             <w:r>
               <w:rPr>
-                <w:spacing w:val="22"/>
+                <w:rStyle w:val="Hyperlink"/>
+                <w:noProof/>
+                <w:spacing w:val="-10"/>
               </w:rPr>
               <w:t xml:space="preserve"> </w:t>
             </w:r>
             <w:r>
               <w:rPr>
-                <w:spacing w:val="4"/>
+                <w:rStyle w:val="Hyperlink"/>
+                <w:noProof/>
+                <w:spacing w:val="-2"/>
               </w:rPr>
               <w:t>Focus</w:t>
             </w:r>
             <w:r>
               <w:rPr>
-                <w:spacing w:val="22"/>
+                <w:rStyle w:val="Hyperlink"/>
+                <w:noProof/>
+                <w:spacing w:val="-8"/>
               </w:rPr>
               <w:t xml:space="preserve"> </w:t>
             </w:r>
             <w:r>
               <w:rPr>
+                <w:rStyle w:val="Hyperlink"/>
+                <w:noProof/>
                 <w:spacing w:val="-2"/>
               </w:rPr>
               <w:t>punten</w:t>
             </w:r>
             <w:r>
+              <w:rPr>
+                <w:noProof/>
+                <w:webHidden/>
+              </w:rPr>
               <w:tab/>
             </w:r>
             <w:r>
               <w:rPr>
-                <w:spacing w:val="-10"/>
+                <w:noProof/>
+                <w:webHidden/>
+              </w:rPr>
+              <w:fldChar w:fldCharType="begin"/>
+            </w:r>
+            <w:r>
+              <w:rPr>
+                <w:noProof/>
+                <w:webHidden/>
+              </w:rPr>
+              <w:instrText xml:space="preserve"> PAGEREF _Toc194665904 \h </w:instrText>
+            </w:r>
+            <w:r>
+              <w:rPr>
+                <w:noProof/>
+                <w:webHidden/>
+              </w:rPr>
+            </w:r>
+            <w:r>
+              <w:rPr>
+                <w:noProof/>
+                <w:webHidden/>
+              </w:rPr>
+              <w:fldChar w:fldCharType="separate"/>
+            </w:r>
+            <w:r>
+              <w:rPr>
+                <w:noProof/>
+                <w:webHidden/>
               </w:rPr>
               <w:t>8</w:t>
+            </w:r>
+            <w:r>
+              <w:rPr>
+                <w:noProof/>
+                <w:webHidden/>
+              </w:rPr>
+              <w:fldChar w:fldCharType="end"/>
             </w:r>
           </w:hyperlink>
         </w:p>
         <w:p>
           <w:pPr>
             <w:pStyle w:val="TOC2"/>
-            <w:numPr>
-              <w:ilvl w:val="1"/>
-              <w:numId w:val="5"/>
-            </w:numPr>
             <w:tabs>
-              <w:tab w:val="left" w:pos="598"/>
-              <w:tab w:val="right" w:leader="dot" w:pos="9362"/>
+              <w:tab w:val="left" w:pos="960"/>
+              <w:tab w:val="right" w:leader="dot" w:pos="9710"/>
             </w:tabs>
-            <w:ind w:left="598" w:hanging="378"/>
+            <w:rPr>
+              <w:rFonts w:asciiTheme="minorHAnsi" w:eastAsiaTheme="minorEastAsia" w:hAnsiTheme="minorHAnsi" w:cstheme="minorBidi"/>
+              <w:noProof/>
+              <w:kern w:val="2"/>
+              <w:lang w:val="en-NL" w:eastAsia="en-NL"/>
+              <w14:ligatures w14:val="standardContextual"/>
+            </w:rPr>
           </w:pPr>
-          <w:hyperlink w:anchor="_bookmark11" w:history="1">
-            <w:r>
-              <w:rPr>
+          <w:hyperlink w:anchor="_Toc194665905" w:history="1">
+            <w:r>
+              <w:rPr>
+                <w:rStyle w:val="Hyperlink"/>
+                <w:noProof/>
+                <w:w w:val="97"/>
+              </w:rPr>
+              <w:t>5.1</w:t>
+            </w:r>
+            <w:r>
+              <w:rPr>
+                <w:rFonts w:asciiTheme="minorHAnsi" w:eastAsiaTheme="minorEastAsia" w:hAnsiTheme="minorHAnsi" w:cstheme="minorBidi"/>
+                <w:noProof/>
+                <w:kern w:val="2"/>
+                <w:lang w:val="en-NL" w:eastAsia="en-NL"/>
+                <w14:ligatures w14:val="standardContextual"/>
+              </w:rPr>
+              <w:tab/>
+            </w:r>
+            <w:r>
+              <w:rPr>
+                <w:rStyle w:val="Hyperlink"/>
+                <w:noProof/>
                 <w:spacing w:val="-2"/>
-                <w:w w:val="110"/>
+                <w:w w:val="105"/>
               </w:rPr>
               <w:t>Risicoanalyse</w:t>
             </w:r>
             <w:r>
+              <w:rPr>
+                <w:noProof/>
+                <w:webHidden/>
+              </w:rPr>
               <w:tab/>
             </w:r>
             <w:r>
               <w:rPr>
-                <w:spacing w:val="-12"/>
-                <w:w w:val="110"/>
+                <w:noProof/>
+                <w:webHidden/>
+              </w:rPr>
+              <w:fldChar w:fldCharType="begin"/>
+            </w:r>
+            <w:r>
+              <w:rPr>
+                <w:noProof/>
+                <w:webHidden/>
+              </w:rPr>
+              <w:instrText xml:space="preserve"> PAGEREF _Toc194665905 \h </w:instrText>
+            </w:r>
+            <w:r>
+              <w:rPr>
+                <w:noProof/>
+                <w:webHidden/>
+              </w:rPr>
+            </w:r>
+            <w:r>
+              <w:rPr>
+                <w:noProof/>
+                <w:webHidden/>
+              </w:rPr>
+              <w:fldChar w:fldCharType="separate"/>
+            </w:r>
+            <w:r>
+              <w:rPr>
+                <w:noProof/>
+                <w:webHidden/>
               </w:rPr>
               <w:t>8</w:t>
+            </w:r>
+            <w:r>
+              <w:rPr>
+                <w:noProof/>
+                <w:webHidden/>
+              </w:rPr>
+              <w:fldChar w:fldCharType="end"/>
             </w:r>
           </w:hyperlink>
         </w:p>
         <w:p>
           <w:pPr>
             <w:pStyle w:val="TOC2"/>
-            <w:numPr>
-              <w:ilvl w:val="1"/>
-              <w:numId w:val="5"/>
-            </w:numPr>
             <w:tabs>
-              <w:tab w:val="left" w:pos="598"/>
-              <w:tab w:val="right" w:leader="dot" w:pos="9362"/>
+              <w:tab w:val="left" w:pos="960"/>
+              <w:tab w:val="right" w:leader="dot" w:pos="9710"/>
             </w:tabs>
-            <w:ind w:left="598" w:hanging="378"/>
+            <w:rPr>
+              <w:rFonts w:asciiTheme="minorHAnsi" w:eastAsiaTheme="minorEastAsia" w:hAnsiTheme="minorHAnsi" w:cstheme="minorBidi"/>
+              <w:noProof/>
+              <w:kern w:val="2"/>
+              <w:lang w:val="en-NL" w:eastAsia="en-NL"/>
+              <w14:ligatures w14:val="standardContextual"/>
+            </w:rPr>
           </w:pPr>
-          <w:hyperlink w:anchor="_bookmark12" w:history="1">
-            <w:r>
-              <w:rPr>
+          <w:hyperlink w:anchor="_Toc194665906" w:history="1">
+            <w:r>
+              <w:rPr>
+                <w:rStyle w:val="Hyperlink"/>
+                <w:noProof/>
+                <w:w w:val="97"/>
+              </w:rPr>
+              <w:t>5.2</w:t>
+            </w:r>
+            <w:r>
+              <w:rPr>
+                <w:rFonts w:asciiTheme="minorHAnsi" w:eastAsiaTheme="minorEastAsia" w:hAnsiTheme="minorHAnsi" w:cstheme="minorBidi"/>
+                <w:noProof/>
+                <w:kern w:val="2"/>
+                <w:lang w:val="en-NL" w:eastAsia="en-NL"/>
+                <w14:ligatures w14:val="standardContextual"/>
+              </w:rPr>
+              <w:tab/>
+            </w:r>
+            <w:r>
+              <w:rPr>
+                <w:rStyle w:val="Hyperlink"/>
+                <w:noProof/>
                 <w:spacing w:val="-2"/>
               </w:rPr>
               <w:t>Duurzaamheidsaspecten</w:t>
             </w:r>
             <w:r>
+              <w:rPr>
+                <w:noProof/>
+                <w:webHidden/>
+              </w:rPr>
               <w:tab/>
             </w:r>
             <w:r>
               <w:rPr>
-                <w:spacing w:val="-10"/>
+                <w:noProof/>
+                <w:webHidden/>
+              </w:rPr>
+              <w:fldChar w:fldCharType="begin"/>
+            </w:r>
+            <w:r>
+              <w:rPr>
+                <w:noProof/>
+                <w:webHidden/>
+              </w:rPr>
+              <w:instrText xml:space="preserve"> PAGEREF _Toc194665906 \h </w:instrText>
+            </w:r>
+            <w:r>
+              <w:rPr>
+                <w:noProof/>
+                <w:webHidden/>
+              </w:rPr>
+            </w:r>
+            <w:r>
+              <w:rPr>
+                <w:noProof/>
+                <w:webHidden/>
+              </w:rPr>
+              <w:fldChar w:fldCharType="separate"/>
+            </w:r>
+            <w:r>
+              <w:rPr>
+                <w:noProof/>
+                <w:webHidden/>
               </w:rPr>
               <w:t>8</w:t>
+            </w:r>
+            <w:r>
+              <w:rPr>
+                <w:noProof/>
+                <w:webHidden/>
+              </w:rPr>
+              <w:fldChar w:fldCharType="end"/>
             </w:r>
           </w:hyperlink>
         </w:p>
@@ -1877,9 +2687,8 @@
         <w:ind w:left="284" w:hanging="284"/>
       </w:pPr>
       <w:bookmarkStart w:id="4" w:name="3_Probleemanalyse"/>
-      <w:bookmarkStart w:id="5" w:name="_bookmark2"/>
+      <w:bookmarkStart w:id="5" w:name="_Toc194665896"/>
       <w:bookmarkEnd w:id="4"/>
-      <w:bookmarkEnd w:id="5"/>
       <w:r>
         <w:rPr>
           <w:color w:val="0E4660"/>
@@ -1888,6 +2697,7 @@
         <w:lastRenderedPageBreak/>
         <w:t>Probleemanalyse</w:t>
       </w:r>
+      <w:bookmarkEnd w:id="5"/>
     </w:p>
     <w:p>
       <w:pPr>
@@ -1903,9 +2713,8 @@
         <w:ind w:left="476" w:hanging="476"/>
       </w:pPr>
       <w:bookmarkStart w:id="6" w:name="3.1_Bedrijfsbeschrijving"/>
-      <w:bookmarkStart w:id="7" w:name="_bookmark3"/>
+      <w:bookmarkStart w:id="7" w:name="_Toc194665897"/>
       <w:bookmarkEnd w:id="6"/>
-      <w:bookmarkEnd w:id="7"/>
       <w:r>
         <w:rPr>
           <w:color w:val="0E4660"/>
@@ -1913,6 +2722,7 @@
         </w:rPr>
         <w:t>Bedrijfsbeschrijving</w:t>
       </w:r>
+      <w:bookmarkEnd w:id="7"/>
     </w:p>
     <w:p>
       <w:pPr>
@@ -1924,7 +2734,21 @@
         <w:rPr>
           <w:w w:val="105"/>
         </w:rPr>
-        <w:t>Het Amphia Ziekenhuis, met</w:t>
+        <w:t xml:space="preserve">Het </w:t>
+      </w:r>
+      <w:proofErr w:type="spellStart"/>
+      <w:r>
+        <w:rPr>
+          <w:w w:val="105"/>
+        </w:rPr>
+        <w:t>Amphia</w:t>
+      </w:r>
+      <w:proofErr w:type="spellEnd"/>
+      <w:r>
+        <w:rPr>
+          <w:w w:val="105"/>
+        </w:rPr>
+        <w:t xml:space="preserve"> Ziekenhuis, met</w:t>
       </w:r>
       <w:r>
         <w:rPr>
@@ -1998,11 +2822,33 @@
         <w:spacing w:before="155" w:line="278" w:lineRule="auto"/>
         <w:ind w:right="255"/>
       </w:pPr>
-      <w:r>
-        <w:rPr>
-          <w:w w:val="105"/>
-        </w:rPr>
-        <w:t>Amphia heeft al verschillende initiatieven op dit gebied geimplementeerd, zoals informatieve</w:t>
+      <w:proofErr w:type="spellStart"/>
+      <w:r>
+        <w:rPr>
+          <w:w w:val="105"/>
+        </w:rPr>
+        <w:t>Amphia</w:t>
+      </w:r>
+      <w:proofErr w:type="spellEnd"/>
+      <w:r>
+        <w:rPr>
+          <w:w w:val="105"/>
+        </w:rPr>
+        <w:t xml:space="preserve"> heeft al verschillende initiatieven op dit gebied </w:t>
+      </w:r>
+      <w:proofErr w:type="spellStart"/>
+      <w:r>
+        <w:rPr>
+          <w:w w:val="105"/>
+        </w:rPr>
+        <w:t>geimplementeerd</w:t>
+      </w:r>
+      <w:proofErr w:type="spellEnd"/>
+      <w:r>
+        <w:rPr>
+          <w:w w:val="105"/>
+        </w:rPr>
+        <w:t>, zoals informatieve</w:t>
       </w:r>
       <w:r>
         <w:rPr>
@@ -2011,11 +2857,19 @@
         </w:rPr>
         <w:t xml:space="preserve"> </w:t>
       </w:r>
-      <w:r>
-        <w:rPr>
-          <w:w w:val="105"/>
-        </w:rPr>
-        <w:t>Youtube-video's.</w:t>
+      <w:proofErr w:type="spellStart"/>
+      <w:r>
+        <w:rPr>
+          <w:w w:val="105"/>
+        </w:rPr>
+        <w:t>Youtube</w:t>
+      </w:r>
+      <w:proofErr w:type="spellEnd"/>
+      <w:r>
+        <w:rPr>
+          <w:w w:val="105"/>
+        </w:rPr>
+        <w:t>-video's.</w:t>
       </w:r>
       <w:r>
         <w:rPr>
@@ -2149,9 +3003,8 @@
         <w:ind w:left="476" w:hanging="476"/>
       </w:pPr>
       <w:bookmarkStart w:id="8" w:name="3.2_Probleembeschrijving"/>
-      <w:bookmarkStart w:id="9" w:name="_bookmark4"/>
+      <w:bookmarkStart w:id="9" w:name="_Toc194665898"/>
       <w:bookmarkEnd w:id="8"/>
-      <w:bookmarkEnd w:id="9"/>
       <w:r>
         <w:rPr>
           <w:color w:val="0E4660"/>
@@ -2159,6 +3012,7 @@
         </w:rPr>
         <w:t>Probleembeschrijving</w:t>
       </w:r>
+      <w:bookmarkEnd w:id="9"/>
     </w:p>
     <w:p>
       <w:pPr>
@@ -2800,9 +3654,8 @@
         <w:ind w:left="284" w:hanging="284"/>
       </w:pPr>
       <w:bookmarkStart w:id="10" w:name="4_Oplossing"/>
-      <w:bookmarkStart w:id="11" w:name="_bookmark5"/>
+      <w:bookmarkStart w:id="11" w:name="_Toc194665899"/>
       <w:bookmarkEnd w:id="10"/>
-      <w:bookmarkEnd w:id="11"/>
       <w:r>
         <w:rPr>
           <w:color w:val="0E4660"/>
@@ -2812,6 +3665,7 @@
         <w:lastRenderedPageBreak/>
         <w:t>Oplossing</w:t>
       </w:r>
+      <w:bookmarkEnd w:id="11"/>
     </w:p>
     <w:p>
       <w:pPr>
@@ -2827,9 +3681,8 @@
         <w:ind w:left="476" w:hanging="476"/>
       </w:pPr>
       <w:bookmarkStart w:id="12" w:name="4.1_Oplossingsrichting"/>
-      <w:bookmarkStart w:id="13" w:name="_bookmark6"/>
+      <w:bookmarkStart w:id="13" w:name="_Toc194665900"/>
       <w:bookmarkEnd w:id="12"/>
-      <w:bookmarkEnd w:id="13"/>
       <w:r>
         <w:rPr>
           <w:color w:val="0E4660"/>
@@ -2837,6 +3690,7 @@
         </w:rPr>
         <w:t>Oplossingsrichting</w:t>
       </w:r>
+      <w:bookmarkEnd w:id="13"/>
     </w:p>
     <w:p>
       <w:pPr>
@@ -3913,9 +4767,8 @@
         <w:ind w:left="476" w:hanging="476"/>
       </w:pPr>
       <w:bookmarkStart w:id="14" w:name="4.2_Doelstelling"/>
-      <w:bookmarkStart w:id="15" w:name="_bookmark7"/>
+      <w:bookmarkStart w:id="15" w:name="_Toc194665901"/>
       <w:bookmarkEnd w:id="14"/>
-      <w:bookmarkEnd w:id="15"/>
       <w:r>
         <w:rPr>
           <w:color w:val="0E4660"/>
@@ -3923,6 +4776,7 @@
         </w:rPr>
         <w:t>Doelstelling</w:t>
       </w:r>
+      <w:bookmarkEnd w:id="15"/>
     </w:p>
     <w:p>
       <w:pPr>
@@ -4233,7 +5087,21 @@
         <w:rPr>
           <w:w w:val="105"/>
         </w:rPr>
-        <w:t>afspraken. Must-haves (essentiële functionaliteiten volgens de klant):</w:t>
+        <w:t>afspraken. Must-</w:t>
+      </w:r>
+      <w:proofErr w:type="spellStart"/>
+      <w:r>
+        <w:rPr>
+          <w:w w:val="105"/>
+        </w:rPr>
+        <w:t>haves</w:t>
+      </w:r>
+      <w:proofErr w:type="spellEnd"/>
+      <w:r>
+        <w:rPr>
+          <w:w w:val="105"/>
+        </w:rPr>
+        <w:t xml:space="preserve"> (essentiële functionaliteiten volgens de klant):</w:t>
       </w:r>
     </w:p>
     <w:p>
@@ -4806,9 +5674,7 @@
         </w:rPr>
       </w:pPr>
       <w:bookmarkStart w:id="16" w:name="4.3_Projectaanpak/_Methodologie"/>
-      <w:bookmarkStart w:id="17" w:name="_bookmark8"/>
       <w:bookmarkEnd w:id="16"/>
-      <w:bookmarkEnd w:id="17"/>
       <w:r>
         <w:rPr>
           <w:color w:val="0E4660"/>
@@ -4830,6 +5696,7 @@
         <w:spacing w:before="211"/>
         <w:ind w:left="476" w:hanging="476"/>
       </w:pPr>
+      <w:bookmarkStart w:id="17" w:name="_Toc194665902"/>
       <w:r>
         <w:rPr>
           <w:color w:val="0E4660"/>
@@ -4852,6 +5719,7 @@
         </w:rPr>
         <w:t>Methodologie</w:t>
       </w:r>
+      <w:bookmarkEnd w:id="17"/>
     </w:p>
     <w:p>
       <w:pPr>
@@ -5238,6 +6106,7 @@
         </w:rPr>
         <w:t xml:space="preserve"> </w:t>
       </w:r>
+      <w:proofErr w:type="spellStart"/>
       <w:r>
         <w:rPr>
           <w:spacing w:val="-2"/>
@@ -5246,6 +6115,7 @@
         </w:rPr>
         <w:t>testing</w:t>
       </w:r>
+      <w:proofErr w:type="spellEnd"/>
       <w:r>
         <w:rPr>
           <w:spacing w:val="-4"/>
@@ -5391,6 +6261,7 @@
         </w:rPr>
         <w:t xml:space="preserve"> </w:t>
       </w:r>
+      <w:proofErr w:type="spellStart"/>
       <w:r>
         <w:rPr>
           <w:w w:val="105"/>
@@ -5398,6 +6269,7 @@
         </w:rPr>
         <w:t>standups</w:t>
       </w:r>
+      <w:proofErr w:type="spellEnd"/>
       <w:r>
         <w:rPr>
           <w:spacing w:val="-8"/>
@@ -5607,9 +6479,8 @@
         <w:ind w:left="476" w:hanging="476"/>
       </w:pPr>
       <w:bookmarkStart w:id="18" w:name="4.4_User_stories"/>
-      <w:bookmarkStart w:id="19" w:name="_bookmark9"/>
+      <w:bookmarkStart w:id="19" w:name="_Toc194665903"/>
       <w:bookmarkEnd w:id="18"/>
-      <w:bookmarkEnd w:id="19"/>
       <w:r>
         <w:rPr>
           <w:color w:val="0E4660"/>
@@ -5624,6 +6495,7 @@
         </w:rPr>
         <w:t xml:space="preserve"> </w:t>
       </w:r>
+      <w:proofErr w:type="spellStart"/>
       <w:r>
         <w:rPr>
           <w:color w:val="0E4660"/>
@@ -5631,6 +6503,8 @@
         </w:rPr>
         <w:t>stories</w:t>
       </w:r>
+      <w:bookmarkEnd w:id="19"/>
+      <w:proofErr w:type="spellEnd"/>
     </w:p>
     <w:p>
       <w:pPr>
@@ -8616,7 +9490,21 @@
         <w:rPr>
           <w:w w:val="105"/>
         </w:rPr>
-        <w:t>Use case: UC-01 - Zie de trajectvoortgang in Precondition: Het kind is ingelogd</w:t>
+        <w:t xml:space="preserve">Use case: UC-01 - Zie de trajectvoortgang in </w:t>
+      </w:r>
+      <w:proofErr w:type="spellStart"/>
+      <w:r>
+        <w:rPr>
+          <w:w w:val="105"/>
+        </w:rPr>
+        <w:t>Precondition</w:t>
+      </w:r>
+      <w:proofErr w:type="spellEnd"/>
+      <w:r>
+        <w:rPr>
+          <w:w w:val="105"/>
+        </w:rPr>
+        <w:t>: Het kind is ingelogd</w:t>
       </w:r>
     </w:p>
     <w:p>
@@ -8624,8 +9512,13 @@
         <w:pStyle w:val="BodyText"/>
         <w:spacing w:before="1"/>
       </w:pPr>
-      <w:r>
-        <w:t xml:space="preserve">Main </w:t>
+      <w:proofErr w:type="spellStart"/>
+      <w:r>
+        <w:t>Main</w:t>
+      </w:r>
+      <w:proofErr w:type="spellEnd"/>
+      <w:r>
+        <w:t xml:space="preserve"> </w:t>
       </w:r>
       <w:r>
         <w:rPr>
@@ -9546,7 +10439,23 @@
           <w:w w:val="105"/>
           <w:lang w:val="en-GB"/>
         </w:rPr>
-        <w:t>Use case: UC-02 - Zorg-mascotte Precondition:</w:t>
+        <w:t>Use case: UC-02 - Zorg-</w:t>
+      </w:r>
+      <w:proofErr w:type="spellStart"/>
+      <w:r>
+        <w:rPr>
+          <w:w w:val="105"/>
+          <w:lang w:val="en-GB"/>
+        </w:rPr>
+        <w:t>mascotte</w:t>
+      </w:r>
+      <w:proofErr w:type="spellEnd"/>
+      <w:r>
+        <w:rPr>
+          <w:w w:val="105"/>
+          <w:lang w:val="en-GB"/>
+        </w:rPr>
+        <w:t xml:space="preserve"> Precondition:</w:t>
       </w:r>
       <w:r>
         <w:rPr>
@@ -9601,12 +10510,21 @@
         </w:rPr>
         <w:t xml:space="preserve"> </w:t>
       </w:r>
+      <w:proofErr w:type="spellStart"/>
       <w:r>
         <w:rPr>
           <w:w w:val="105"/>
           <w:lang w:val="en-GB"/>
         </w:rPr>
-        <w:t>ingelogd Main flow:</w:t>
+        <w:t>ingelogd</w:t>
+      </w:r>
+      <w:proofErr w:type="spellEnd"/>
+      <w:r>
+        <w:rPr>
+          <w:w w:val="105"/>
+          <w:lang w:val="en-GB"/>
+        </w:rPr>
+        <w:t xml:space="preserve"> Main flow:</w:t>
       </w:r>
     </w:p>
     <w:p>
@@ -10246,12 +11164,20 @@
         <w:spacing w:before="77" w:line="278" w:lineRule="auto"/>
         <w:ind w:right="1016"/>
       </w:pPr>
+      <w:proofErr w:type="spellStart"/>
       <w:r>
         <w:rPr>
           <w:w w:val="105"/>
         </w:rPr>
         <w:lastRenderedPageBreak/>
-        <w:t>Precondition:</w:t>
+        <w:t>Precondition</w:t>
+      </w:r>
+      <w:proofErr w:type="spellEnd"/>
+      <w:r>
+        <w:rPr>
+          <w:w w:val="105"/>
+        </w:rPr>
+        <w:t>:</w:t>
       </w:r>
       <w:r>
         <w:rPr>
@@ -10420,7 +11346,21 @@
         <w:rPr>
           <w:w w:val="105"/>
         </w:rPr>
-        <w:t>afgerond Main flow:</w:t>
+        <w:t xml:space="preserve">afgerond </w:t>
+      </w:r>
+      <w:proofErr w:type="spellStart"/>
+      <w:r>
+        <w:rPr>
+          <w:w w:val="105"/>
+        </w:rPr>
+        <w:t>Main</w:t>
+      </w:r>
+      <w:proofErr w:type="spellEnd"/>
+      <w:r>
+        <w:rPr>
+          <w:w w:val="105"/>
+        </w:rPr>
+        <w:t xml:space="preserve"> flow:</w:t>
       </w:r>
     </w:p>
     <w:p>
@@ -10940,12 +11880,21 @@
         <w:pStyle w:val="BodyText"/>
         <w:spacing w:before="241"/>
       </w:pPr>
+      <w:proofErr w:type="spellStart"/>
       <w:r>
         <w:rPr>
           <w:spacing w:val="-2"/>
           <w:w w:val="110"/>
         </w:rPr>
-        <w:t>Extensions:</w:t>
+        <w:t>Extensions</w:t>
+      </w:r>
+      <w:proofErr w:type="spellEnd"/>
+      <w:r>
+        <w:rPr>
+          <w:spacing w:val="-2"/>
+          <w:w w:val="110"/>
+        </w:rPr>
+        <w:t>:</w:t>
       </w:r>
     </w:p>
     <w:p>
@@ -11197,9 +12146,8 @@
         <w:ind w:left="284" w:hanging="284"/>
       </w:pPr>
       <w:bookmarkStart w:id="24" w:name="5_Benodigdheden/_Focus_punten"/>
-      <w:bookmarkStart w:id="25" w:name="_bookmark10"/>
+      <w:bookmarkStart w:id="25" w:name="_Toc194665904"/>
       <w:bookmarkEnd w:id="24"/>
-      <w:bookmarkEnd w:id="25"/>
       <w:r>
         <w:rPr>
           <w:color w:val="0E4660"/>
@@ -11235,6 +12183,7 @@
         </w:rPr>
         <w:t>punten</w:t>
       </w:r>
+      <w:bookmarkEnd w:id="25"/>
     </w:p>
     <w:p>
       <w:pPr>
@@ -11249,6 +12198,7 @@
         <w:spacing w:before="243"/>
         <w:ind w:left="476" w:hanging="476"/>
       </w:pPr>
+      <w:bookmarkStart w:id="26" w:name="_Toc194665905"/>
       <w:r>
         <w:rPr>
           <w:color w:val="0E4660"/>
@@ -11257,6 +12207,7 @@
         </w:rPr>
         <w:t>Risicoanalyse</w:t>
       </w:r>
+      <w:bookmarkEnd w:id="26"/>
     </w:p>
     <w:p>
       <w:pPr>
@@ -11962,9 +12913,8 @@
         <w:spacing w:before="156"/>
         <w:ind w:left="478" w:hanging="478"/>
       </w:pPr>
-      <w:bookmarkStart w:id="26" w:name="5.2_Duurzaamheidsaspecten"/>
-      <w:bookmarkStart w:id="27" w:name="_bookmark12"/>
-      <w:bookmarkEnd w:id="26"/>
+      <w:bookmarkStart w:id="27" w:name="5.2_Duurzaamheidsaspecten"/>
+      <w:bookmarkStart w:id="28" w:name="_Toc194665906"/>
       <w:bookmarkEnd w:id="27"/>
       <w:r>
         <w:rPr>
@@ -11973,6 +12923,7 @@
         </w:rPr>
         <w:t>Duurzaamheidsaspecten</w:t>
       </w:r>
+      <w:bookmarkEnd w:id="28"/>
     </w:p>
     <w:p>
       <w:pPr>
@@ -12477,7 +13428,7 @@
       <mc:AlternateContent>
         <mc:Choice Requires="wps">
           <w:drawing>
-            <wp:anchor distT="0" distB="0" distL="0" distR="0" simplePos="0" relativeHeight="487378432" behindDoc="1" locked="0" layoutInCell="1" allowOverlap="1" wp14:anchorId="7C20517A" wp14:editId="7EE2BB24">
+            <wp:anchor distT="0" distB="0" distL="0" distR="0" simplePos="0" relativeHeight="251656192" behindDoc="1" locked="0" layoutInCell="1" allowOverlap="1" wp14:anchorId="7C20517A" wp14:editId="7EE2BB24">
               <wp:simplePos x="0" y="0"/>
               <wp:positionH relativeFrom="page">
                 <wp:posOffset>898842</wp:posOffset>
@@ -12515,12 +13466,14 @@
                             <w:spacing w:before="17"/>
                             <w:ind w:left="20"/>
                           </w:pPr>
+                          <w:proofErr w:type="spellStart"/>
                           <w:r>
                             <w:rPr>
                               <w:spacing w:val="2"/>
                             </w:rPr>
                             <w:t>Droeftoeters</w:t>
                           </w:r>
+                          <w:proofErr w:type="spellEnd"/>
                           <w:r>
                             <w:rPr>
                               <w:spacing w:val="18"/>
@@ -12551,7 +13504,7 @@
               <v:stroke joinstyle="miter"/>
               <v:path gradientshapeok="t" o:connecttype="rect"/>
             </v:shapetype>
-            <v:shape id="Textbox 1" o:spid="_x0000_s1029" type="#_x0000_t202" style="position:absolute;margin-left:70.75pt;margin-top:725.45pt;width:87.95pt;height:16.65pt;z-index:-15938048;visibility:visible;mso-wrap-style:square;mso-wrap-distance-left:0;mso-wrap-distance-top:0;mso-wrap-distance-right:0;mso-wrap-distance-bottom:0;mso-position-horizontal:absolute;mso-position-horizontal-relative:page;mso-position-vertical:absolute;mso-position-vertical-relative:page;v-text-anchor:top" o:gfxdata="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" filled="f" stroked="f">
+            <v:shape id="Textbox 1" o:spid="_x0000_s1029" type="#_x0000_t202" style="position:absolute;margin-left:70.75pt;margin-top:725.45pt;width:87.95pt;height:16.65pt;z-index:-251660288;visibility:visible;mso-wrap-style:square;mso-wrap-distance-left:0;mso-wrap-distance-top:0;mso-wrap-distance-right:0;mso-wrap-distance-bottom:0;mso-position-horizontal:absolute;mso-position-horizontal-relative:page;mso-position-vertical:absolute;mso-position-vertical-relative:page;v-text-anchor:top" o:gfxdata="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" filled="f" stroked="f">
               <v:textbox inset="0,0,0,0">
                 <w:txbxContent>
                   <w:p>
@@ -12560,12 +13513,14 @@
                       <w:spacing w:before="17"/>
                       <w:ind w:left="20"/>
                     </w:pPr>
+                    <w:proofErr w:type="spellStart"/>
                     <w:r>
                       <w:rPr>
                         <w:spacing w:val="2"/>
                       </w:rPr>
                       <w:t>Droeftoeters</w:t>
                     </w:r>
+                    <w:proofErr w:type="spellEnd"/>
                     <w:r>
                       <w:rPr>
                         <w:spacing w:val="18"/>
@@ -12595,7 +13550,7 @@
       <mc:AlternateContent>
         <mc:Choice Requires="wps">
           <w:drawing>
-            <wp:anchor distT="0" distB="0" distL="0" distR="0" simplePos="0" relativeHeight="487378944" behindDoc="1" locked="0" layoutInCell="1" allowOverlap="1" wp14:anchorId="5B323DCD" wp14:editId="3179C6B4">
+            <wp:anchor distT="0" distB="0" distL="0" distR="0" simplePos="0" relativeHeight="251658240" behindDoc="1" locked="0" layoutInCell="1" allowOverlap="1" wp14:anchorId="5B323DCD" wp14:editId="3179C6B4">
               <wp:simplePos x="0" y="0"/>
               <wp:positionH relativeFrom="page">
                 <wp:posOffset>3849751</wp:posOffset>
@@ -12657,7 +13612,7 @@
         </mc:Choice>
         <mc:Fallback>
           <w:pict>
-            <v:shape w14:anchorId="5B323DCD" id="Textbox 2" o:spid="_x0000_s1030" type="#_x0000_t202" style="position:absolute;margin-left:303.15pt;margin-top:725.45pt;width:6.1pt;height:16.65pt;z-index:-15937536;visibility:visible;mso-wrap-style:square;mso-wrap-distance-left:0;mso-wrap-distance-top:0;mso-wrap-distance-right:0;mso-wrap-distance-bottom:0;mso-position-horizontal:absolute;mso-position-horizontal-relative:page;mso-position-vertical:absolute;mso-position-vertical-relative:page;v-text-anchor:top" o:gfxdata="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" filled="f" stroked="f">
+            <v:shape w14:anchorId="5B323DCD" id="Textbox 2" o:spid="_x0000_s1030" type="#_x0000_t202" style="position:absolute;margin-left:303.15pt;margin-top:725.45pt;width:6.1pt;height:16.65pt;z-index:-251658240;visibility:visible;mso-wrap-style:square;mso-wrap-distance-left:0;mso-wrap-distance-top:0;mso-wrap-distance-right:0;mso-wrap-distance-bottom:0;mso-position-horizontal:absolute;mso-position-horizontal-relative:page;mso-position-vertical:absolute;mso-position-vertical-relative:page;v-text-anchor:top" o:gfxdata="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" filled="f" stroked="f">
               <v:textbox inset="0,0,0,0">
                 <w:txbxContent>
                   <w:p>
@@ -12693,7 +13648,7 @@
       <mc:AlternateContent>
         <mc:Choice Requires="wps">
           <w:drawing>
-            <wp:anchor distT="0" distB="0" distL="0" distR="0" simplePos="0" relativeHeight="487379456" behindDoc="1" locked="0" layoutInCell="1" allowOverlap="1" wp14:anchorId="27C8AA14" wp14:editId="58318E11">
+            <wp:anchor distT="0" distB="0" distL="0" distR="0" simplePos="0" relativeHeight="251660288" behindDoc="1" locked="0" layoutInCell="1" allowOverlap="1" wp14:anchorId="27C8AA14" wp14:editId="58318E11">
               <wp:simplePos x="0" y="0"/>
               <wp:positionH relativeFrom="page">
                 <wp:posOffset>6749795</wp:posOffset>
@@ -12780,7 +13735,7 @@
         </mc:Choice>
         <mc:Fallback>
           <w:pict>
-            <v:shape w14:anchorId="27C8AA14" id="Textbox 3" o:spid="_x0000_s1031" type="#_x0000_t202" style="position:absolute;margin-left:531.5pt;margin-top:725.45pt;width:13.45pt;height:16.65pt;z-index:-15937024;visibility:visible;mso-wrap-style:square;mso-wrap-distance-left:0;mso-wrap-distance-top:0;mso-wrap-distance-right:0;mso-wrap-distance-bottom:0;mso-position-horizontal:absolute;mso-position-horizontal-relative:page;mso-position-vertical:absolute;mso-position-vertical-relative:page;v-text-anchor:top" o:gfxdata="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" filled="f" stroked="f">
+            <v:shape w14:anchorId="27C8AA14" id="Textbox 3" o:spid="_x0000_s1031" type="#_x0000_t202" style="position:absolute;margin-left:531.5pt;margin-top:725.45pt;width:13.45pt;height:16.65pt;z-index:-251656192;visibility:visible;mso-wrap-style:square;mso-wrap-distance-left:0;mso-wrap-distance-top:0;mso-wrap-distance-right:0;mso-wrap-distance-bottom:0;mso-position-horizontal:absolute;mso-position-horizontal-relative:page;mso-position-vertical:absolute;mso-position-vertical-relative:page;v-text-anchor:top" o:gfxdata="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" filled="f" stroked="f">
               <v:textbox inset="0,0,0,0">
                 <w:txbxContent>
                   <w:p>
@@ -14129,7 +15084,7 @@
   <w:style w:type="paragraph" w:styleId="TOC1">
     <w:name w:val="toc 1"/>
     <w:basedOn w:val="Normal"/>
-    <w:uiPriority w:val="1"/>
+    <w:uiPriority w:val="39"/>
     <w:qFormat/>
     <w:pPr>
       <w:spacing w:before="147"/>
@@ -14143,7 +15098,7 @@
   <w:style w:type="paragraph" w:styleId="TOC2">
     <w:name w:val="toc 2"/>
     <w:basedOn w:val="Normal"/>
-    <w:uiPriority w:val="1"/>
+    <w:uiPriority w:val="39"/>
     <w:qFormat/>
     <w:pPr>
       <w:spacing w:before="147"/>
@@ -14233,6 +15188,17 @@
       <w:sz w:val="24"/>
       <w:szCs w:val="24"/>
       <w:lang w:val="nl-NL"/>
+    </w:rPr>
+  </w:style>
+  <w:style w:type="character" w:styleId="Hyperlink">
+    <w:name w:val="Hyperlink"/>
+    <w:basedOn w:val="DefaultParagraphFont"/>
+    <w:uiPriority w:val="99"/>
+    <w:unhideWhenUsed/>
+    <w:rsid w:val="003F67FF"/>
+    <w:rPr>
+      <w:color w:val="0000FF" w:themeColor="hyperlink"/>
+      <w:u w:val="single"/>
     </w:rPr>
   </w:style>
 </w:styles>

</xml_diff>